<commit_message>
added few more resources for week 0
</commit_message>
<xml_diff>
--- a/Week 0/linux filesystem.docx
+++ b/Week 0/linux filesystem.docx
@@ -550,21 +550,7 @@
           <w:sz w:val="20"/>
           <w:szCs w:val="20"/>
         </w:rPr>
-        <w:t>16. /var (Variable data): Contains variable data files, such as log files (`/var/log`), spool files (</w:t>
-      </w:r>
-      <w:r>
-        <w:rPr>
-          <w:sz w:val="20"/>
-          <w:szCs w:val="20"/>
-        </w:rPr>
-        <w:t>'</w:t>
-      </w:r>
-      <w:r>
-        <w:rPr>
-          <w:sz w:val="20"/>
-          <w:szCs w:val="20"/>
-        </w:rPr>
-        <w:t>/var/spool`), and temporary files (`/var/</w:t>
+        <w:t>16. /var (Variable data): Contains variable data files, such as log files (`/var/log`), spool files ('/var/spool`), and temporary files (`/var/</w:t>
       </w:r>
       <w:proofErr w:type="spellStart"/>
       <w:r>
@@ -581,6 +567,64 @@
           <w:szCs w:val="20"/>
         </w:rPr>
         <w:t>`). This directory often contains data that changes frequently during normal system operation.</w:t>
+      </w:r>
+    </w:p>
+    <w:p>
+      <w:pPr>
+        <w:spacing w:after="0"/>
+        <w:rPr>
+          <w:sz w:val="20"/>
+          <w:szCs w:val="20"/>
+        </w:rPr>
+      </w:pPr>
+    </w:p>
+    <w:p>
+      <w:pPr>
+        <w:spacing w:after="0"/>
+        <w:rPr>
+          <w:sz w:val="20"/>
+          <w:szCs w:val="20"/>
+        </w:rPr>
+      </w:pPr>
+      <w:r>
+        <w:rPr>
+          <w:sz w:val="20"/>
+          <w:szCs w:val="20"/>
+        </w:rPr>
+        <w:lastRenderedPageBreak/>
+        <w:t xml:space="preserve">17. </w:t>
+      </w:r>
+      <w:proofErr w:type="spellStart"/>
+      <w:r>
+        <w:rPr>
+          <w:sz w:val="20"/>
+          <w:szCs w:val="20"/>
+        </w:rPr>
+        <w:t>lost+found</w:t>
+      </w:r>
+      <w:proofErr w:type="spellEnd"/>
+      <w:r>
+        <w:rPr>
+          <w:sz w:val="20"/>
+          <w:szCs w:val="20"/>
+        </w:rPr>
+        <w:t>` directory is a system directory found in the root directory of a Unix or Linux file system. Its purpose is to store files that were recovered by the `</w:t>
+      </w:r>
+      <w:proofErr w:type="spellStart"/>
+      <w:r>
+        <w:rPr>
+          <w:sz w:val="20"/>
+          <w:szCs w:val="20"/>
+        </w:rPr>
+        <w:t>fsck</w:t>
+      </w:r>
+      <w:proofErr w:type="spellEnd"/>
+      <w:r>
+        <w:rPr>
+          <w:sz w:val="20"/>
+          <w:szCs w:val="20"/>
+        </w:rPr>
+        <w:t>` (file system check) utility during a file system check and repair process.</w:t>
       </w:r>
     </w:p>
     <w:sectPr>

</xml_diff>